<commit_message>
Modificando documentação, adicionando Modelagem, alterando Readme
</commit_message>
<xml_diff>
--- a/Projeto individual.docx
+++ b/Projeto individual.docx
@@ -1,6 +1,6 @@
 
 <file path=word/document.xml><?xml version="1.0" encoding="utf-8"?>
-<w:document xmlns:wpc="http://schemas.microsoft.com/office/word/2010/wordprocessingCanvas" xmlns:cx="http://schemas.microsoft.com/office/drawing/2014/chartex" xmlns:mc="http://schemas.openxmlformats.org/markup-compatibility/2006" xmlns:o="urn:schemas-microsoft-com:office:office" xmlns:r="http://schemas.openxmlformats.org/officeDocument/2006/relationships" xmlns:m="http://schemas.openxmlformats.org/officeDocument/2006/math" xmlns:v="urn:schemas-microsoft-com:vml" xmlns:wp14="http://schemas.microsoft.com/office/word/2010/wordprocessingDrawing" xmlns:wp="http://schemas.openxmlformats.org/drawingml/2006/wordprocessingDrawing" xmlns:w10="urn:schemas-microsoft-com:office:word" xmlns:w="http://schemas.openxmlformats.org/wordprocessingml/2006/main" xmlns:w14="http://schemas.microsoft.com/office/word/2010/wordml" xmlns:w15="http://schemas.microsoft.com/office/word/2012/wordml" xmlns:w16se="http://schemas.microsoft.com/office/word/2015/wordml/symex" xmlns:wpg="http://schemas.microsoft.com/office/word/2010/wordprocessingGroup" xmlns:wpi="http://schemas.microsoft.com/office/word/2010/wordprocessingInk" xmlns:wne="http://schemas.microsoft.com/office/word/2006/wordml" xmlns:wps="http://schemas.microsoft.com/office/word/2010/wordprocessingShape" mc:Ignorable="w14 w15 w16se wp14">
+<w:document xmlns:wpc="http://schemas.microsoft.com/office/word/2010/wordprocessingCanvas" xmlns:cx="http://schemas.microsoft.com/office/drawing/2014/chartex" xmlns:cx1="http://schemas.microsoft.com/office/drawing/2015/9/8/chartex" xmlns:cx2="http://schemas.microsoft.com/office/drawing/2015/10/21/chartex" xmlns:cx3="http://schemas.microsoft.com/office/drawing/2016/5/9/chartex" xmlns:cx4="http://schemas.microsoft.com/office/drawing/2016/5/10/chartex" xmlns:cx5="http://schemas.microsoft.com/office/drawing/2016/5/11/chartex" xmlns:cx6="http://schemas.microsoft.com/office/drawing/2016/5/12/chartex" xmlns:cx7="http://schemas.microsoft.com/office/drawing/2016/5/13/chartex" xmlns:cx8="http://schemas.microsoft.com/office/drawing/2016/5/14/chartex" xmlns:mc="http://schemas.openxmlformats.org/markup-compatibility/2006" xmlns:aink="http://schemas.microsoft.com/office/drawing/2016/ink" xmlns:am3d="http://schemas.microsoft.com/office/drawing/2017/model3d" xmlns:o="urn:schemas-microsoft-com:office:office" xmlns:oel="http://schemas.microsoft.com/office/2019/extlst" xmlns:r="http://schemas.openxmlformats.org/officeDocument/2006/relationships" xmlns:m="http://schemas.openxmlformats.org/officeDocument/2006/math" xmlns:v="urn:schemas-microsoft-com:vml" xmlns:wp14="http://schemas.microsoft.com/office/word/2010/wordprocessingDrawing" xmlns:wp="http://schemas.openxmlformats.org/drawingml/2006/wordprocessingDrawing" xmlns:w10="urn:schemas-microsoft-com:office:word" xmlns:w="http://schemas.openxmlformats.org/wordprocessingml/2006/main" xmlns:w14="http://schemas.microsoft.com/office/word/2010/wordml" xmlns:w15="http://schemas.microsoft.com/office/word/2012/wordml" xmlns:w16cex="http://schemas.microsoft.com/office/word/2018/wordml/cex" xmlns:w16cid="http://schemas.microsoft.com/office/word/2016/wordml/cid" xmlns:w16="http://schemas.microsoft.com/office/word/2018/wordml" xmlns:w16sdtdh="http://schemas.microsoft.com/office/word/2020/wordml/sdtdatahash" xmlns:w16se="http://schemas.microsoft.com/office/word/2015/wordml/symex" xmlns:wpg="http://schemas.microsoft.com/office/word/2010/wordprocessingGroup" xmlns:wpi="http://schemas.microsoft.com/office/word/2010/wordprocessingInk" xmlns:wne="http://schemas.microsoft.com/office/word/2006/wordml" xmlns:wps="http://schemas.microsoft.com/office/word/2010/wordprocessingShape" mc:Ignorable="w14 w15 w16se w16cid w16 w16cex w16sdtdh wp14">
   <w:body>
     <w:p>
       <w:pPr>
@@ -19,14 +19,22 @@
         </w:rPr>
         <w:t>Projeto individual – “</w:t>
       </w:r>
-      <w:bookmarkStart w:id="0" w:name="_GoBack"/>
-      <w:bookmarkEnd w:id="0"/>
+      <w:proofErr w:type="spellStart"/>
       <w:r>
         <w:rPr>
           <w:rFonts w:ascii="Times New Roman" w:hAnsi="Times New Roman" w:cs="Times New Roman"/>
           <w:sz w:val="40"/>
           <w:szCs w:val="40"/>
         </w:rPr>
+        <w:t>ChessBit</w:t>
+      </w:r>
+      <w:proofErr w:type="spellEnd"/>
+      <w:r>
+        <w:rPr>
+          <w:rFonts w:ascii="Times New Roman" w:hAnsi="Times New Roman" w:cs="Times New Roman"/>
+          <w:sz w:val="40"/>
+          <w:szCs w:val="40"/>
+        </w:rPr>
         <w:t>”</w:t>
       </w:r>
     </w:p>
@@ -43,17 +51,190 @@
       <w:pPr>
         <w:rPr>
           <w:rFonts w:ascii="Times New Roman" w:hAnsi="Times New Roman" w:cs="Times New Roman"/>
-          <w:sz w:val="28"/>
-          <w:szCs w:val="28"/>
-        </w:rPr>
-      </w:pPr>
-      <w:r>
-        <w:rPr>
-          <w:rFonts w:ascii="Times New Roman" w:hAnsi="Times New Roman" w:cs="Times New Roman"/>
-          <w:sz w:val="28"/>
-          <w:szCs w:val="28"/>
+          <w:b/>
+          <w:bCs/>
+          <w:sz w:val="36"/>
+          <w:szCs w:val="36"/>
+        </w:rPr>
+      </w:pPr>
+      <w:r>
+        <w:rPr>
+          <w:rFonts w:ascii="Times New Roman" w:hAnsi="Times New Roman" w:cs="Times New Roman"/>
+          <w:b/>
+          <w:bCs/>
+          <w:sz w:val="36"/>
+          <w:szCs w:val="36"/>
         </w:rPr>
         <w:t>Contexto:</w:t>
+      </w:r>
+    </w:p>
+    <w:p>
+      <w:pPr>
+        <w:ind w:firstLine="708"/>
+        <w:jc w:val="both"/>
+        <w:rPr>
+          <w:rFonts w:ascii="Times New Roman" w:hAnsi="Times New Roman" w:cs="Times New Roman"/>
+          <w:sz w:val="28"/>
+          <w:szCs w:val="28"/>
+        </w:rPr>
+      </w:pPr>
+      <w:r>
+        <w:rPr>
+          <w:rFonts w:ascii="Times New Roman" w:hAnsi="Times New Roman" w:cs="Times New Roman"/>
+          <w:sz w:val="28"/>
+          <w:szCs w:val="28"/>
+        </w:rPr>
+        <w:t>A origem do xadrez possui divergências e é bem controversa. Não existem evidências concretas que tenha existido um jogo próximo ao que temos atualmente antes do</w:t>
+      </w:r>
+      <w:r>
+        <w:rPr>
+          <w:rFonts w:ascii="Times New Roman" w:hAnsi="Times New Roman" w:cs="Times New Roman"/>
+          <w:sz w:val="28"/>
+          <w:szCs w:val="28"/>
+        </w:rPr>
+        <w:t xml:space="preserve"> Século VI</w:t>
+      </w:r>
+      <w:r>
+        <w:rPr>
+          <w:rFonts w:ascii="Times New Roman" w:hAnsi="Times New Roman" w:cs="Times New Roman"/>
+          <w:sz w:val="28"/>
+          <w:szCs w:val="28"/>
+        </w:rPr>
+        <w:t xml:space="preserve">. Já foram encontradas peças semelhantes em regiões da Rússia, China, </w:t>
+      </w:r>
+      <w:r>
+        <w:rPr>
+          <w:rFonts w:ascii="Times New Roman" w:hAnsi="Times New Roman" w:cs="Times New Roman"/>
+          <w:sz w:val="28"/>
+          <w:szCs w:val="28"/>
+        </w:rPr>
+        <w:t>Índia</w:t>
+      </w:r>
+      <w:r>
+        <w:rPr>
+          <w:rFonts w:ascii="Times New Roman" w:hAnsi="Times New Roman" w:cs="Times New Roman"/>
+          <w:sz w:val="28"/>
+          <w:szCs w:val="28"/>
+        </w:rPr>
+        <w:t xml:space="preserve">, Países da Ásia Central e </w:t>
+      </w:r>
+      <w:r>
+        <w:rPr>
+          <w:rFonts w:ascii="Times New Roman" w:hAnsi="Times New Roman" w:cs="Times New Roman"/>
+          <w:sz w:val="28"/>
+          <w:szCs w:val="28"/>
+        </w:rPr>
+        <w:t>Paquistão</w:t>
+      </w:r>
+      <w:r>
+        <w:rPr>
+          <w:rFonts w:ascii="Times New Roman" w:hAnsi="Times New Roman" w:cs="Times New Roman"/>
+          <w:sz w:val="28"/>
+          <w:szCs w:val="28"/>
+        </w:rPr>
+        <w:t xml:space="preserve"> de jo</w:t>
+      </w:r>
+      <w:r>
+        <w:rPr>
+          <w:rFonts w:ascii="Times New Roman" w:hAnsi="Times New Roman" w:cs="Times New Roman"/>
+          <w:sz w:val="28"/>
+          <w:szCs w:val="28"/>
+        </w:rPr>
+        <w:t>gos de períodos anteriores e que lembram as peças de xadrez, mas que provavelmente utilizavam dados ou tabuleiros de mais de 100 casas.</w:t>
+      </w:r>
+    </w:p>
+    <w:p>
+      <w:pPr>
+        <w:ind w:firstLine="708"/>
+        <w:jc w:val="both"/>
+        <w:rPr>
+          <w:rFonts w:ascii="Times New Roman" w:hAnsi="Times New Roman" w:cs="Times New Roman"/>
+          <w:sz w:val="28"/>
+          <w:szCs w:val="28"/>
+        </w:rPr>
+      </w:pPr>
+      <w:r>
+        <w:rPr>
+          <w:rFonts w:ascii="Times New Roman" w:hAnsi="Times New Roman" w:cs="Times New Roman"/>
+          <w:sz w:val="28"/>
+          <w:szCs w:val="28"/>
+        </w:rPr>
+        <w:t>O</w:t>
+      </w:r>
+      <w:r>
+        <w:rPr>
+          <w:rFonts w:ascii="Times New Roman" w:hAnsi="Times New Roman" w:cs="Times New Roman"/>
+          <w:sz w:val="28"/>
+          <w:szCs w:val="28"/>
+        </w:rPr>
+        <w:t xml:space="preserve"> jogo e as regras do xadrez foram se consolidando a partir do Século XV</w:t>
+      </w:r>
+      <w:r>
+        <w:rPr>
+          <w:rFonts w:ascii="Times New Roman" w:hAnsi="Times New Roman" w:cs="Times New Roman"/>
+          <w:sz w:val="28"/>
+          <w:szCs w:val="28"/>
+        </w:rPr>
+        <w:t xml:space="preserve">, entretanto ainda existiam divergências dependendo da região em que se jogava e nem todas as regras que surgiam eram populares e bem aceitas pela população no geral. As regras não eram padronizadas e regidas até o surgimento da </w:t>
+      </w:r>
+      <w:proofErr w:type="spellStart"/>
+      <w:r>
+        <w:rPr>
+          <w:rFonts w:ascii="Times New Roman" w:hAnsi="Times New Roman" w:cs="Times New Roman"/>
+          <w:i/>
+          <w:sz w:val="28"/>
+          <w:szCs w:val="28"/>
+        </w:rPr>
+        <w:t>Fédération</w:t>
+      </w:r>
+      <w:proofErr w:type="spellEnd"/>
+      <w:r>
+        <w:rPr>
+          <w:rFonts w:ascii="Times New Roman" w:hAnsi="Times New Roman" w:cs="Times New Roman"/>
+          <w:i/>
+          <w:sz w:val="28"/>
+          <w:szCs w:val="28"/>
+        </w:rPr>
+        <w:t xml:space="preserve"> Internationale </w:t>
+      </w:r>
+      <w:proofErr w:type="spellStart"/>
+      <w:r>
+        <w:rPr>
+          <w:rFonts w:ascii="Times New Roman" w:hAnsi="Times New Roman" w:cs="Times New Roman"/>
+          <w:i/>
+          <w:sz w:val="28"/>
+          <w:szCs w:val="28"/>
+        </w:rPr>
+        <w:t>des</w:t>
+      </w:r>
+      <w:proofErr w:type="spellEnd"/>
+      <w:r>
+        <w:rPr>
+          <w:rFonts w:ascii="Times New Roman" w:hAnsi="Times New Roman" w:cs="Times New Roman"/>
+          <w:i/>
+          <w:sz w:val="28"/>
+          <w:szCs w:val="28"/>
+        </w:rPr>
+        <w:t xml:space="preserve"> </w:t>
+      </w:r>
+      <w:proofErr w:type="spellStart"/>
+      <w:r>
+        <w:rPr>
+          <w:rFonts w:ascii="Times New Roman" w:hAnsi="Times New Roman" w:cs="Times New Roman"/>
+          <w:i/>
+          <w:sz w:val="28"/>
+          <w:szCs w:val="28"/>
+        </w:rPr>
+        <w:t>Échecs</w:t>
+      </w:r>
+      <w:proofErr w:type="spellEnd"/>
+      <w:r>
+        <w:rPr>
+          <w:rFonts w:ascii="Times New Roman" w:hAnsi="Times New Roman" w:cs="Times New Roman"/>
+          <w:sz w:val="28"/>
+          <w:szCs w:val="28"/>
+        </w:rPr>
+        <w:t xml:space="preserve"> (FIDE), a organização internacional de xadrez, em 1924.</w:t>
       </w:r>
     </w:p>
     <w:p>
@@ -69,362 +250,176 @@
       <w:r>
         <w:rPr>
           <w:rFonts w:ascii="Times New Roman" w:hAnsi="Times New Roman" w:cs="Times New Roman"/>
+          <w:sz w:val="28"/>
+          <w:szCs w:val="28"/>
+        </w:rPr>
+        <w:t xml:space="preserve">O jogo se joga com um tabuleiro 8 linhas por 8 colunas, totalizando 64 casas, sendo elas 32 pretas e 32 brancas. Cada jogador possui 8 peões, dois cavalos, dois bispos, duas torres, uma dama e um rei. Todas as peças iniciam em uma mesma disposição e, por convenção, o jogador com as peças brancas faz o primeiro movimento. O objetivo do xadrez é encurralar o rei de maneira que ele contemple 3 </w:t>
+      </w:r>
+      <w:r>
+        <w:rPr>
+          <w:rFonts w:ascii="Times New Roman" w:hAnsi="Times New Roman" w:cs="Times New Roman"/>
+          <w:sz w:val="28"/>
+          <w:szCs w:val="28"/>
+        </w:rPr>
+        <w:t>requisitos: O Rei adversário não pode ter casas de escape, nenhuma outra peça pode cobrir o ataque ao rei e a peça atacante não pode ser capturada pelo rei adversário, caso esses 3 requisitos sejam cumpridos o rei adversário está em Xeque Mate e a partida acaba.</w:t>
+      </w:r>
+    </w:p>
+    <w:p>
+      <w:pPr>
+        <w:rPr>
+          <w:rFonts w:ascii="Times New Roman" w:hAnsi="Times New Roman" w:cs="Times New Roman"/>
           <w:sz w:val="24"/>
           <w:szCs w:val="24"/>
         </w:rPr>
-        <w:t>A origem do xadrez possui divergências e é bem controversa. Não existem evidências concretas que tenha existido um jogo próximo ao que temos atualmente antes do</w:t>
-      </w:r>
-      <w:r>
+      </w:pPr>
+    </w:p>
+    <w:p>
+      <w:pPr>
+        <w:rPr>
+          <w:rFonts w:ascii="Times New Roman" w:hAnsi="Times New Roman" w:cs="Times New Roman"/>
+          <w:b/>
+          <w:bCs/>
+          <w:sz w:val="36"/>
+          <w:szCs w:val="36"/>
+        </w:rPr>
+      </w:pPr>
+      <w:r>
+        <w:rPr>
+          <w:rFonts w:ascii="Times New Roman" w:hAnsi="Times New Roman" w:cs="Times New Roman"/>
+          <w:b/>
+          <w:bCs/>
+          <w:sz w:val="36"/>
+          <w:szCs w:val="36"/>
+        </w:rPr>
+        <w:t>Objetivo:</w:t>
+      </w:r>
+    </w:p>
+    <w:p>
+      <w:pPr>
+        <w:jc w:val="both"/>
+        <w:rPr>
+          <w:rFonts w:ascii="Times New Roman" w:hAnsi="Times New Roman" w:cs="Times New Roman"/>
+          <w:sz w:val="28"/>
+          <w:szCs w:val="28"/>
+        </w:rPr>
+      </w:pPr>
+      <w:r>
+        <w:rPr>
+          <w:rFonts w:ascii="Times New Roman" w:hAnsi="Times New Roman" w:cs="Times New Roman"/>
+          <w:sz w:val="28"/>
+          <w:szCs w:val="28"/>
+        </w:rPr>
+        <w:tab/>
+      </w:r>
+      <w:r>
+        <w:rPr>
+          <w:rFonts w:ascii="Times New Roman" w:hAnsi="Times New Roman" w:cs="Times New Roman"/>
+          <w:sz w:val="28"/>
+          <w:szCs w:val="28"/>
+        </w:rPr>
+        <w:t>O objetivo deste projeto é a criação de um site informativo sobre conceitos básicos e grandes jogos de xadrez.</w:t>
+      </w:r>
+      <w:r>
+        <w:rPr>
+          <w:rFonts w:ascii="Times New Roman" w:hAnsi="Times New Roman" w:cs="Times New Roman"/>
+          <w:sz w:val="28"/>
+          <w:szCs w:val="28"/>
+        </w:rPr>
+        <w:t xml:space="preserve"> Espero poder apresentar para novas pessoas esse jogo e fazer com que elas vejam o xadrez com a mesma alegria e excitação que eu enxergo.</w:t>
+      </w:r>
+    </w:p>
+    <w:p>
+      <w:pPr>
         <w:rPr>
           <w:rFonts w:ascii="Times New Roman" w:hAnsi="Times New Roman" w:cs="Times New Roman"/>
           <w:sz w:val="24"/>
           <w:szCs w:val="24"/>
         </w:rPr>
-        <w:t xml:space="preserve"> Século VI</w:t>
-      </w:r>
-      <w:r>
+      </w:pPr>
+    </w:p>
+    <w:p>
+      <w:pPr>
+        <w:rPr>
+          <w:rFonts w:ascii="Times New Roman" w:hAnsi="Times New Roman" w:cs="Times New Roman"/>
+          <w:sz w:val="36"/>
+          <w:szCs w:val="36"/>
+        </w:rPr>
+      </w:pPr>
+      <w:r>
+        <w:rPr>
+          <w:rFonts w:ascii="Times New Roman" w:hAnsi="Times New Roman" w:cs="Times New Roman"/>
+          <w:b/>
+          <w:bCs/>
+          <w:sz w:val="36"/>
+          <w:szCs w:val="36"/>
+        </w:rPr>
+        <w:t>Justificativa:</w:t>
+      </w:r>
+    </w:p>
+    <w:p>
+      <w:pPr>
+        <w:jc w:val="both"/>
+        <w:rPr>
+          <w:rFonts w:ascii="Times New Roman" w:hAnsi="Times New Roman" w:cs="Times New Roman"/>
+          <w:sz w:val="28"/>
+          <w:szCs w:val="28"/>
+        </w:rPr>
+      </w:pPr>
+      <w:r>
+        <w:rPr>
+          <w:rFonts w:ascii="Times New Roman" w:hAnsi="Times New Roman" w:cs="Times New Roman"/>
+          <w:sz w:val="28"/>
+          <w:szCs w:val="28"/>
+        </w:rPr>
+        <w:tab/>
+      </w:r>
+      <w:r>
+        <w:rPr>
+          <w:rFonts w:ascii="Times New Roman" w:hAnsi="Times New Roman" w:cs="Times New Roman"/>
+          <w:sz w:val="28"/>
+          <w:szCs w:val="28"/>
+        </w:rPr>
+        <w:t xml:space="preserve">O xadrez é um esporte/jogo que se difundiu muito durante a pandemia. Ele ajuda muito no raciocínio lógico, melhora de concentração, foco, e até </w:t>
+      </w:r>
+      <w:r>
+        <w:rPr>
+          <w:rFonts w:ascii="Times New Roman" w:hAnsi="Times New Roman" w:cs="Times New Roman"/>
+          <w:sz w:val="28"/>
+          <w:szCs w:val="28"/>
+        </w:rPr>
+        <w:lastRenderedPageBreak/>
+        <w:t>mesmo memória. Acredito que com este projeto posso apresentar para pessoas leigas ao xadrez como este jogo pode ser fácil de se aprender e fantástico de assistir e acompanhar partidas.</w:t>
+      </w:r>
+    </w:p>
+    <w:p>
+      <w:pPr>
+        <w:jc w:val="both"/>
         <w:rPr>
           <w:rFonts w:ascii="Times New Roman" w:hAnsi="Times New Roman" w:cs="Times New Roman"/>
           <w:sz w:val="24"/>
           <w:szCs w:val="24"/>
         </w:rPr>
-        <w:t xml:space="preserve">. Já foram encontradas peças semelhantes em regiões da Rússia, China, </w:t>
-      </w:r>
-      <w:r>
-        <w:rPr>
-          <w:rFonts w:ascii="Times New Roman" w:hAnsi="Times New Roman" w:cs="Times New Roman"/>
-          <w:sz w:val="24"/>
-          <w:szCs w:val="24"/>
-        </w:rPr>
-        <w:t>Índia</w:t>
-      </w:r>
-      <w:r>
-        <w:rPr>
-          <w:rFonts w:ascii="Times New Roman" w:hAnsi="Times New Roman" w:cs="Times New Roman"/>
-          <w:sz w:val="24"/>
-          <w:szCs w:val="24"/>
-        </w:rPr>
-        <w:t xml:space="preserve">, Países da Ásia Central e </w:t>
-      </w:r>
-      <w:r>
-        <w:rPr>
-          <w:rFonts w:ascii="Times New Roman" w:hAnsi="Times New Roman" w:cs="Times New Roman"/>
-          <w:sz w:val="24"/>
-          <w:szCs w:val="24"/>
-        </w:rPr>
-        <w:t>Paquistão</w:t>
-      </w:r>
-      <w:r>
-        <w:rPr>
-          <w:rFonts w:ascii="Times New Roman" w:hAnsi="Times New Roman" w:cs="Times New Roman"/>
-          <w:sz w:val="24"/>
-          <w:szCs w:val="24"/>
-        </w:rPr>
-        <w:t xml:space="preserve"> de jo</w:t>
-      </w:r>
-      <w:r>
-        <w:rPr>
-          <w:rFonts w:ascii="Times New Roman" w:hAnsi="Times New Roman" w:cs="Times New Roman"/>
-          <w:sz w:val="24"/>
-          <w:szCs w:val="24"/>
-        </w:rPr>
-        <w:t>gos de períodos anteriores e que lembram as peças de xadrez, mas que provavelmente utilizavam dados ou tabuleiros de mais de 100 casas.</w:t>
-      </w:r>
-    </w:p>
-    <w:p>
-      <w:pPr>
-        <w:ind w:firstLine="708"/>
-        <w:jc w:val="both"/>
-        <w:rPr>
-          <w:rFonts w:ascii="Times New Roman" w:hAnsi="Times New Roman" w:cs="Times New Roman"/>
-          <w:sz w:val="24"/>
-          <w:szCs w:val="24"/>
-        </w:rPr>
-      </w:pPr>
-      <w:r>
-        <w:rPr>
-          <w:rFonts w:ascii="Times New Roman" w:hAnsi="Times New Roman" w:cs="Times New Roman"/>
-          <w:sz w:val="24"/>
-          <w:szCs w:val="24"/>
-        </w:rPr>
-        <w:t>O</w:t>
-      </w:r>
-      <w:r>
-        <w:rPr>
-          <w:rFonts w:ascii="Times New Roman" w:hAnsi="Times New Roman" w:cs="Times New Roman"/>
-          <w:sz w:val="24"/>
-          <w:szCs w:val="24"/>
-        </w:rPr>
-        <w:t xml:space="preserve"> jogo e as regras do xadrez foram se consolidando a partir do Século XV</w:t>
-      </w:r>
-      <w:r>
-        <w:rPr>
-          <w:rFonts w:ascii="Times New Roman" w:hAnsi="Times New Roman" w:cs="Times New Roman"/>
-          <w:sz w:val="24"/>
-          <w:szCs w:val="24"/>
-        </w:rPr>
-        <w:t xml:space="preserve">, entretanto ainda existiam divergências dependendo da região em que se jogava e nem todas as regras que surgiam eram populares e bem aceitas pela população no geral. As regras não eram padronizadas e regidas até o surgimento da </w:t>
-      </w:r>
-      <w:proofErr w:type="spellStart"/>
-      <w:r>
-        <w:rPr>
-          <w:rFonts w:ascii="Times New Roman" w:hAnsi="Times New Roman" w:cs="Times New Roman"/>
-          <w:i/>
-          <w:sz w:val="24"/>
-          <w:szCs w:val="24"/>
-        </w:rPr>
-        <w:t>Fédération</w:t>
-      </w:r>
-      <w:proofErr w:type="spellEnd"/>
-      <w:r>
-        <w:rPr>
-          <w:rFonts w:ascii="Times New Roman" w:hAnsi="Times New Roman" w:cs="Times New Roman"/>
-          <w:i/>
-          <w:sz w:val="24"/>
-          <w:szCs w:val="24"/>
-        </w:rPr>
-        <w:t xml:space="preserve"> </w:t>
-      </w:r>
-      <w:proofErr w:type="spellStart"/>
-      <w:r>
-        <w:rPr>
-          <w:rFonts w:ascii="Times New Roman" w:hAnsi="Times New Roman" w:cs="Times New Roman"/>
-          <w:i/>
-          <w:sz w:val="24"/>
-          <w:szCs w:val="24"/>
-        </w:rPr>
-        <w:t>Internationale</w:t>
-      </w:r>
-      <w:proofErr w:type="spellEnd"/>
-      <w:r>
-        <w:rPr>
-          <w:rFonts w:ascii="Times New Roman" w:hAnsi="Times New Roman" w:cs="Times New Roman"/>
-          <w:i/>
-          <w:sz w:val="24"/>
-          <w:szCs w:val="24"/>
-        </w:rPr>
-        <w:t xml:space="preserve"> </w:t>
-      </w:r>
-      <w:proofErr w:type="spellStart"/>
-      <w:r>
-        <w:rPr>
-          <w:rFonts w:ascii="Times New Roman" w:hAnsi="Times New Roman" w:cs="Times New Roman"/>
-          <w:i/>
-          <w:sz w:val="24"/>
-          <w:szCs w:val="24"/>
-        </w:rPr>
-        <w:t>des</w:t>
-      </w:r>
-      <w:proofErr w:type="spellEnd"/>
-      <w:r>
-        <w:rPr>
-          <w:rFonts w:ascii="Times New Roman" w:hAnsi="Times New Roman" w:cs="Times New Roman"/>
-          <w:i/>
-          <w:sz w:val="24"/>
-          <w:szCs w:val="24"/>
-        </w:rPr>
-        <w:t xml:space="preserve"> </w:t>
-      </w:r>
-      <w:proofErr w:type="spellStart"/>
-      <w:r>
-        <w:rPr>
-          <w:rFonts w:ascii="Times New Roman" w:hAnsi="Times New Roman" w:cs="Times New Roman"/>
-          <w:i/>
-          <w:sz w:val="24"/>
-          <w:szCs w:val="24"/>
-        </w:rPr>
-        <w:t>Échecs</w:t>
-      </w:r>
-      <w:proofErr w:type="spellEnd"/>
-      <w:r>
-        <w:rPr>
-          <w:rFonts w:ascii="Times New Roman" w:hAnsi="Times New Roman" w:cs="Times New Roman"/>
-          <w:sz w:val="24"/>
-          <w:szCs w:val="24"/>
-        </w:rPr>
-        <w:t xml:space="preserve"> (FIDE), a organização internacional de xadrez, em 1924.</w:t>
-      </w:r>
-    </w:p>
-    <w:p>
-      <w:pPr>
-        <w:ind w:firstLine="708"/>
-        <w:jc w:val="both"/>
-        <w:rPr>
-          <w:rFonts w:ascii="Times New Roman" w:hAnsi="Times New Roman" w:cs="Times New Roman"/>
-          <w:sz w:val="24"/>
-          <w:szCs w:val="24"/>
-        </w:rPr>
-      </w:pPr>
-      <w:r>
-        <w:rPr>
-          <w:rFonts w:ascii="Times New Roman" w:hAnsi="Times New Roman" w:cs="Times New Roman"/>
-          <w:sz w:val="24"/>
-          <w:szCs w:val="24"/>
-        </w:rPr>
-        <w:t xml:space="preserve">O jogo se joga com um tabuleiro 8 linhas por 8 colunas, totalizando 64 casas, sendo elas 32 pretas e 32 brancas. Cada jogador possui 8 peões, dois cavalos, dois bispos, duas torres, uma dama e um rei. Todas as peças iniciam em uma mesma disposição e, por convenção, o jogador com as peças brancas faz o primeiro movimento. O objetivo do xadrez é encurralar o rei de maneira que ele contemple 3 </w:t>
-      </w:r>
-      <w:r>
-        <w:rPr>
-          <w:rFonts w:ascii="Times New Roman" w:hAnsi="Times New Roman" w:cs="Times New Roman"/>
-          <w:sz w:val="24"/>
-          <w:szCs w:val="24"/>
-        </w:rPr>
-        <w:t>requisitos: O Rei adversário não pode ter casas de escape, nenhuma outra peça pode cobrir o ataque ao rei e a peça atacante não pode ser capturada pelo rei adversário, caso esses 3 requisitos sejam cumpridos o rei adversário está em Xeque Mate e a partida acaba.</w:t>
-      </w:r>
-    </w:p>
-    <w:p>
-      <w:pPr>
-        <w:rPr>
-          <w:rFonts w:ascii="Times New Roman" w:hAnsi="Times New Roman" w:cs="Times New Roman"/>
-          <w:sz w:val="24"/>
-          <w:szCs w:val="24"/>
-        </w:rPr>
-      </w:pPr>
-    </w:p>
-    <w:p>
-      <w:pPr>
-        <w:rPr>
-          <w:rFonts w:ascii="Times New Roman" w:hAnsi="Times New Roman" w:cs="Times New Roman"/>
-          <w:sz w:val="28"/>
-          <w:szCs w:val="28"/>
-        </w:rPr>
-      </w:pPr>
-      <w:r>
-        <w:rPr>
-          <w:rFonts w:ascii="Times New Roman" w:hAnsi="Times New Roman" w:cs="Times New Roman"/>
-          <w:sz w:val="28"/>
-          <w:szCs w:val="28"/>
-        </w:rPr>
-        <w:t>Objetivo:</w:t>
-      </w:r>
-    </w:p>
-    <w:p>
-      <w:pPr>
-        <w:jc w:val="both"/>
-        <w:rPr>
-          <w:rFonts w:ascii="Times New Roman" w:hAnsi="Times New Roman" w:cs="Times New Roman"/>
-          <w:sz w:val="24"/>
-          <w:szCs w:val="24"/>
-        </w:rPr>
-      </w:pPr>
-      <w:r>
-        <w:rPr>
-          <w:rFonts w:ascii="Times New Roman" w:hAnsi="Times New Roman" w:cs="Times New Roman"/>
-          <w:sz w:val="28"/>
-          <w:szCs w:val="28"/>
-        </w:rPr>
-        <w:tab/>
-      </w:r>
-      <w:r>
-        <w:rPr>
-          <w:rFonts w:ascii="Times New Roman" w:hAnsi="Times New Roman" w:cs="Times New Roman"/>
-          <w:sz w:val="24"/>
-          <w:szCs w:val="24"/>
-        </w:rPr>
-        <w:t>O objetivo deste projeto é a criação de um site informativo sobre conceitos básicos e grandes jogos de xadrez.</w:t>
-      </w:r>
-      <w:r>
-        <w:rPr>
-          <w:rFonts w:ascii="Times New Roman" w:hAnsi="Times New Roman" w:cs="Times New Roman"/>
-          <w:sz w:val="24"/>
-          <w:szCs w:val="24"/>
-        </w:rPr>
-        <w:t xml:space="preserve"> Espero poder apresentar para novas pessoas esse jogo e fazer com que elas vejam o xadrez com a mesma alegria e excitação que eu enxergo.</w:t>
-      </w:r>
-    </w:p>
-    <w:p>
-      <w:pPr>
-        <w:rPr>
-          <w:rFonts w:ascii="Times New Roman" w:hAnsi="Times New Roman" w:cs="Times New Roman"/>
-          <w:sz w:val="24"/>
-          <w:szCs w:val="24"/>
-        </w:rPr>
-      </w:pPr>
-    </w:p>
-    <w:p>
-      <w:pPr>
-        <w:rPr>
-          <w:rFonts w:ascii="Times New Roman" w:hAnsi="Times New Roman" w:cs="Times New Roman"/>
-          <w:sz w:val="28"/>
-          <w:szCs w:val="28"/>
-        </w:rPr>
-      </w:pPr>
-      <w:r>
-        <w:rPr>
-          <w:rFonts w:ascii="Times New Roman" w:hAnsi="Times New Roman" w:cs="Times New Roman"/>
-          <w:sz w:val="28"/>
-          <w:szCs w:val="28"/>
-        </w:rPr>
-        <w:t>Justificativa</w:t>
-      </w:r>
-      <w:r>
-        <w:rPr>
-          <w:rFonts w:ascii="Times New Roman" w:hAnsi="Times New Roman" w:cs="Times New Roman"/>
-          <w:sz w:val="28"/>
-          <w:szCs w:val="28"/>
-        </w:rPr>
-        <w:t>:</w:t>
-      </w:r>
-    </w:p>
-    <w:p>
-      <w:pPr>
-        <w:jc w:val="both"/>
-        <w:rPr>
-          <w:rFonts w:ascii="Times New Roman" w:hAnsi="Times New Roman" w:cs="Times New Roman"/>
-          <w:sz w:val="24"/>
-          <w:szCs w:val="24"/>
-        </w:rPr>
-      </w:pPr>
-      <w:r>
-        <w:rPr>
-          <w:rFonts w:ascii="Times New Roman" w:hAnsi="Times New Roman" w:cs="Times New Roman"/>
-          <w:sz w:val="28"/>
-          <w:szCs w:val="28"/>
-        </w:rPr>
-        <w:tab/>
-      </w:r>
-      <w:r>
-        <w:rPr>
-          <w:rFonts w:ascii="Times New Roman" w:hAnsi="Times New Roman" w:cs="Times New Roman"/>
-          <w:sz w:val="24"/>
-          <w:szCs w:val="24"/>
-        </w:rPr>
-        <w:t>O xadrez é um esporte/jogo que se difundiu muito durante a pandemia. Ele ajuda muito no raciocínio lógico, melhora de concentração, foco, e até mesmo memória. Acredito que com este projeto posso apresentar para pessoas leigas ao xadrez como este jogo pode ser fácil de se aprender e fantástico de assistir e acompanhar partidas.</w:t>
-      </w:r>
-    </w:p>
-    <w:p>
-      <w:pPr>
-        <w:jc w:val="both"/>
-        <w:rPr>
-          <w:rFonts w:ascii="Times New Roman" w:hAnsi="Times New Roman" w:cs="Times New Roman"/>
-          <w:sz w:val="24"/>
-          <w:szCs w:val="24"/>
-        </w:rPr>
-      </w:pPr>
-    </w:p>
-    <w:p>
-      <w:pPr>
-        <w:rPr>
-          <w:rFonts w:ascii="Times New Roman" w:hAnsi="Times New Roman" w:cs="Times New Roman"/>
-          <w:sz w:val="28"/>
-          <w:szCs w:val="28"/>
-        </w:rPr>
-      </w:pPr>
-      <w:r>
-        <w:rPr>
-          <w:rFonts w:ascii="Times New Roman" w:hAnsi="Times New Roman" w:cs="Times New Roman"/>
-          <w:sz w:val="28"/>
-          <w:szCs w:val="28"/>
-        </w:rPr>
-        <w:t>Escopo</w:t>
-      </w:r>
-      <w:r>
-        <w:rPr>
-          <w:rFonts w:ascii="Times New Roman" w:hAnsi="Times New Roman" w:cs="Times New Roman"/>
-          <w:sz w:val="28"/>
-          <w:szCs w:val="28"/>
-        </w:rPr>
-        <w:t>:</w:t>
+      </w:pPr>
+    </w:p>
+    <w:p>
+      <w:pPr>
+        <w:rPr>
+          <w:rFonts w:ascii="Times New Roman" w:hAnsi="Times New Roman" w:cs="Times New Roman"/>
+          <w:b/>
+          <w:bCs/>
+          <w:sz w:val="36"/>
+          <w:szCs w:val="36"/>
+        </w:rPr>
+      </w:pPr>
+      <w:r>
+        <w:rPr>
+          <w:rFonts w:ascii="Times New Roman" w:hAnsi="Times New Roman" w:cs="Times New Roman"/>
+          <w:b/>
+          <w:bCs/>
+          <w:sz w:val="36"/>
+          <w:szCs w:val="36"/>
+        </w:rPr>
+        <w:t>Escopo:</w:t>
       </w:r>
     </w:p>
     <w:p>
@@ -437,25 +432,17 @@
         <w:jc w:val="both"/>
         <w:rPr>
           <w:rFonts w:ascii="Times New Roman" w:hAnsi="Times New Roman" w:cs="Times New Roman"/>
-          <w:sz w:val="24"/>
-          <w:szCs w:val="24"/>
-        </w:rPr>
-      </w:pPr>
-      <w:r>
-        <w:rPr>
-          <w:rFonts w:ascii="Times New Roman" w:hAnsi="Times New Roman" w:cs="Times New Roman"/>
-          <w:sz w:val="24"/>
-          <w:szCs w:val="24"/>
-        </w:rPr>
-        <w:t>Desenvolver Site Institucional em HTML</w:t>
-      </w:r>
-      <w:r>
-        <w:rPr>
-          <w:rFonts w:ascii="Times New Roman" w:hAnsi="Times New Roman" w:cs="Times New Roman"/>
-          <w:sz w:val="24"/>
-          <w:szCs w:val="24"/>
-        </w:rPr>
-        <w:t xml:space="preserve"> e CSS</w:t>
+          <w:sz w:val="28"/>
+          <w:szCs w:val="28"/>
+        </w:rPr>
+      </w:pPr>
+      <w:r>
+        <w:rPr>
+          <w:rFonts w:ascii="Times New Roman" w:hAnsi="Times New Roman" w:cs="Times New Roman"/>
+          <w:sz w:val="28"/>
+          <w:szCs w:val="28"/>
+        </w:rPr>
+        <w:t>Desenvolver Site Institucional em HTML e CSS</w:t>
       </w:r>
     </w:p>
     <w:p>
@@ -468,17 +455,56 @@
         <w:jc w:val="both"/>
         <w:rPr>
           <w:rFonts w:ascii="Times New Roman" w:hAnsi="Times New Roman" w:cs="Times New Roman"/>
-          <w:sz w:val="24"/>
-          <w:szCs w:val="24"/>
-        </w:rPr>
-      </w:pPr>
-      <w:r>
-        <w:rPr>
-          <w:rFonts w:ascii="Times New Roman" w:hAnsi="Times New Roman" w:cs="Times New Roman"/>
-          <w:sz w:val="24"/>
-          <w:szCs w:val="24"/>
-        </w:rPr>
-        <w:t>Página de melhores partidas</w:t>
+          <w:sz w:val="28"/>
+          <w:szCs w:val="28"/>
+        </w:rPr>
+      </w:pPr>
+      <w:r>
+        <w:rPr>
+          <w:rFonts w:ascii="Times New Roman" w:hAnsi="Times New Roman" w:cs="Times New Roman"/>
+          <w:sz w:val="28"/>
+          <w:szCs w:val="28"/>
+        </w:rPr>
+        <w:t xml:space="preserve">Página de </w:t>
+      </w:r>
+      <w:r>
+        <w:rPr>
+          <w:rFonts w:ascii="Times New Roman" w:hAnsi="Times New Roman" w:cs="Times New Roman"/>
+          <w:sz w:val="28"/>
+          <w:szCs w:val="28"/>
+        </w:rPr>
+        <w:t>grandes</w:t>
+      </w:r>
+      <w:r>
+        <w:rPr>
+          <w:rFonts w:ascii="Times New Roman" w:hAnsi="Times New Roman" w:cs="Times New Roman"/>
+          <w:sz w:val="28"/>
+          <w:szCs w:val="28"/>
+        </w:rPr>
+        <w:t xml:space="preserve"> partidas</w:t>
+      </w:r>
+    </w:p>
+    <w:p>
+      <w:pPr>
+        <w:pStyle w:val="PargrafodaLista"/>
+        <w:numPr>
+          <w:ilvl w:val="2"/>
+          <w:numId w:val="1"/>
+        </w:numPr>
+        <w:jc w:val="both"/>
+        <w:rPr>
+          <w:rFonts w:ascii="Times New Roman" w:hAnsi="Times New Roman" w:cs="Times New Roman"/>
+          <w:sz w:val="28"/>
+          <w:szCs w:val="28"/>
+        </w:rPr>
+      </w:pPr>
+      <w:r>
+        <w:rPr>
+          <w:rFonts w:ascii="Times New Roman" w:hAnsi="Times New Roman" w:cs="Times New Roman"/>
+          <w:sz w:val="28"/>
+          <w:szCs w:val="28"/>
+        </w:rPr>
+        <w:t>Página com ao menos 5 Grandes confrontos de xadrez</w:t>
       </w:r>
     </w:p>
     <w:p>
@@ -491,18 +517,107 @@
         <w:jc w:val="both"/>
         <w:rPr>
           <w:rFonts w:ascii="Times New Roman" w:hAnsi="Times New Roman" w:cs="Times New Roman"/>
-          <w:sz w:val="24"/>
-          <w:szCs w:val="24"/>
-        </w:rPr>
-      </w:pPr>
-      <w:r>
-        <w:rPr>
-          <w:rFonts w:ascii="Times New Roman" w:hAnsi="Times New Roman" w:cs="Times New Roman"/>
-          <w:sz w:val="24"/>
-          <w:szCs w:val="24"/>
-        </w:rPr>
-        <w:lastRenderedPageBreak/>
-        <w:t>Página de conceitos básicos</w:t>
+          <w:sz w:val="28"/>
+          <w:szCs w:val="28"/>
+        </w:rPr>
+      </w:pPr>
+      <w:r>
+        <w:rPr>
+          <w:rFonts w:ascii="Times New Roman" w:hAnsi="Times New Roman" w:cs="Times New Roman"/>
+          <w:sz w:val="28"/>
+          <w:szCs w:val="28"/>
+        </w:rPr>
+        <w:t xml:space="preserve">Página de </w:t>
+      </w:r>
+      <w:r>
+        <w:rPr>
+          <w:rFonts w:ascii="Times New Roman" w:hAnsi="Times New Roman" w:cs="Times New Roman"/>
+          <w:sz w:val="28"/>
+          <w:szCs w:val="28"/>
+        </w:rPr>
+        <w:t>Regras</w:t>
+      </w:r>
+    </w:p>
+    <w:p>
+      <w:pPr>
+        <w:pStyle w:val="PargrafodaLista"/>
+        <w:numPr>
+          <w:ilvl w:val="2"/>
+          <w:numId w:val="1"/>
+        </w:numPr>
+        <w:jc w:val="both"/>
+        <w:rPr>
+          <w:rFonts w:ascii="Times New Roman" w:hAnsi="Times New Roman" w:cs="Times New Roman"/>
+          <w:sz w:val="28"/>
+          <w:szCs w:val="28"/>
+        </w:rPr>
+      </w:pPr>
+      <w:r>
+        <w:rPr>
+          <w:rFonts w:ascii="Times New Roman" w:hAnsi="Times New Roman" w:cs="Times New Roman"/>
+          <w:sz w:val="28"/>
+          <w:szCs w:val="28"/>
+        </w:rPr>
+        <w:t>Texto com efeito “</w:t>
+      </w:r>
+      <w:proofErr w:type="spellStart"/>
+      <w:r>
+        <w:rPr>
+          <w:rFonts w:ascii="Times New Roman" w:hAnsi="Times New Roman" w:cs="Times New Roman"/>
+          <w:sz w:val="28"/>
+          <w:szCs w:val="28"/>
+        </w:rPr>
+        <w:t>typewriting</w:t>
+      </w:r>
+      <w:proofErr w:type="spellEnd"/>
+      <w:r>
+        <w:rPr>
+          <w:rFonts w:ascii="Times New Roman" w:hAnsi="Times New Roman" w:cs="Times New Roman"/>
+          <w:sz w:val="28"/>
+          <w:szCs w:val="28"/>
+        </w:rPr>
+        <w:t>”</w:t>
+      </w:r>
+    </w:p>
+    <w:p>
+      <w:pPr>
+        <w:pStyle w:val="PargrafodaLista"/>
+        <w:numPr>
+          <w:ilvl w:val="2"/>
+          <w:numId w:val="1"/>
+        </w:numPr>
+        <w:jc w:val="both"/>
+        <w:rPr>
+          <w:rFonts w:ascii="Times New Roman" w:hAnsi="Times New Roman" w:cs="Times New Roman"/>
+          <w:sz w:val="28"/>
+          <w:szCs w:val="28"/>
+        </w:rPr>
+      </w:pPr>
+      <w:r>
+        <w:rPr>
+          <w:rFonts w:ascii="Times New Roman" w:hAnsi="Times New Roman" w:cs="Times New Roman"/>
+          <w:sz w:val="28"/>
+          <w:szCs w:val="28"/>
+        </w:rPr>
+        <w:t xml:space="preserve">Cards com efeitos </w:t>
+      </w:r>
+      <w:proofErr w:type="spellStart"/>
+      <w:r>
+        <w:rPr>
+          <w:rFonts w:ascii="Times New Roman" w:hAnsi="Times New Roman" w:cs="Times New Roman"/>
+          <w:sz w:val="28"/>
+          <w:szCs w:val="28"/>
+        </w:rPr>
+        <w:t>css</w:t>
+      </w:r>
+      <w:proofErr w:type="spellEnd"/>
+      <w:r>
+        <w:rPr>
+          <w:rFonts w:ascii="Times New Roman" w:hAnsi="Times New Roman" w:cs="Times New Roman"/>
+          <w:sz w:val="28"/>
+          <w:szCs w:val="28"/>
+        </w:rPr>
+        <w:t xml:space="preserve"> de cada peça</w:t>
       </w:r>
     </w:p>
     <w:p>
@@ -515,17 +630,94 @@
         <w:jc w:val="both"/>
         <w:rPr>
           <w:rFonts w:ascii="Times New Roman" w:hAnsi="Times New Roman" w:cs="Times New Roman"/>
-          <w:sz w:val="24"/>
-          <w:szCs w:val="24"/>
-        </w:rPr>
-      </w:pPr>
-      <w:r>
-        <w:rPr>
-          <w:rFonts w:ascii="Times New Roman" w:hAnsi="Times New Roman" w:cs="Times New Roman"/>
-          <w:sz w:val="24"/>
-          <w:szCs w:val="24"/>
+          <w:sz w:val="28"/>
+          <w:szCs w:val="28"/>
+        </w:rPr>
+      </w:pPr>
+      <w:r>
+        <w:rPr>
+          <w:rFonts w:ascii="Times New Roman" w:hAnsi="Times New Roman" w:cs="Times New Roman"/>
+          <w:sz w:val="28"/>
+          <w:szCs w:val="28"/>
         </w:rPr>
         <w:t>Página inicial</w:t>
+      </w:r>
+    </w:p>
+    <w:p>
+      <w:pPr>
+        <w:pStyle w:val="PargrafodaLista"/>
+        <w:numPr>
+          <w:ilvl w:val="2"/>
+          <w:numId w:val="1"/>
+        </w:numPr>
+        <w:jc w:val="both"/>
+        <w:rPr>
+          <w:rFonts w:ascii="Times New Roman" w:hAnsi="Times New Roman" w:cs="Times New Roman"/>
+          <w:sz w:val="28"/>
+          <w:szCs w:val="28"/>
+        </w:rPr>
+      </w:pPr>
+      <w:r>
+        <w:rPr>
+          <w:rFonts w:ascii="Times New Roman" w:hAnsi="Times New Roman" w:cs="Times New Roman"/>
+          <w:sz w:val="28"/>
+          <w:szCs w:val="28"/>
+        </w:rPr>
+        <w:t>Fazer menu de jogo</w:t>
+      </w:r>
+    </w:p>
+    <w:p>
+      <w:pPr>
+        <w:pStyle w:val="PargrafodaLista"/>
+        <w:numPr>
+          <w:ilvl w:val="2"/>
+          <w:numId w:val="1"/>
+        </w:numPr>
+        <w:jc w:val="both"/>
+        <w:rPr>
+          <w:rFonts w:ascii="Times New Roman" w:hAnsi="Times New Roman" w:cs="Times New Roman"/>
+          <w:sz w:val="28"/>
+          <w:szCs w:val="28"/>
+        </w:rPr>
+      </w:pPr>
+      <w:r>
+        <w:rPr>
+          <w:rFonts w:ascii="Times New Roman" w:hAnsi="Times New Roman" w:cs="Times New Roman"/>
+          <w:sz w:val="28"/>
+          <w:szCs w:val="28"/>
+        </w:rPr>
+        <w:t>M</w:t>
+      </w:r>
+      <w:r>
+        <w:rPr>
+          <w:rFonts w:ascii="Times New Roman" w:hAnsi="Times New Roman" w:cs="Times New Roman"/>
+          <w:sz w:val="28"/>
+          <w:szCs w:val="28"/>
+        </w:rPr>
+        <w:t>úsica de fundo</w:t>
+      </w:r>
+    </w:p>
+    <w:p>
+      <w:pPr>
+        <w:pStyle w:val="PargrafodaLista"/>
+        <w:numPr>
+          <w:ilvl w:val="2"/>
+          <w:numId w:val="1"/>
+        </w:numPr>
+        <w:jc w:val="both"/>
+        <w:rPr>
+          <w:rFonts w:ascii="Times New Roman" w:hAnsi="Times New Roman" w:cs="Times New Roman"/>
+          <w:sz w:val="28"/>
+          <w:szCs w:val="28"/>
+        </w:rPr>
+      </w:pPr>
+      <w:r>
+        <w:rPr>
+          <w:rFonts w:ascii="Times New Roman" w:hAnsi="Times New Roman" w:cs="Times New Roman"/>
+          <w:sz w:val="28"/>
+          <w:szCs w:val="28"/>
+        </w:rPr>
+        <w:t>Som nas opções</w:t>
       </w:r>
     </w:p>
     <w:p>
@@ -538,18 +730,92 @@
         <w:jc w:val="both"/>
         <w:rPr>
           <w:rFonts w:ascii="Times New Roman" w:hAnsi="Times New Roman" w:cs="Times New Roman"/>
-          <w:sz w:val="24"/>
-          <w:szCs w:val="24"/>
-        </w:rPr>
-      </w:pPr>
-      <w:r>
-        <w:rPr>
-          <w:rFonts w:ascii="Times New Roman" w:hAnsi="Times New Roman" w:cs="Times New Roman"/>
-          <w:sz w:val="24"/>
-          <w:szCs w:val="24"/>
-        </w:rPr>
-        <w:t>Indicações de conteúdo de xadrez</w:t>
-      </w:r>
+          <w:sz w:val="28"/>
+          <w:szCs w:val="28"/>
+        </w:rPr>
+      </w:pPr>
+      <w:r>
+        <w:rPr>
+          <w:rFonts w:ascii="Times New Roman" w:hAnsi="Times New Roman" w:cs="Times New Roman"/>
+          <w:sz w:val="28"/>
+          <w:szCs w:val="28"/>
+        </w:rPr>
+        <w:t>Página de extras</w:t>
+      </w:r>
+    </w:p>
+    <w:p>
+      <w:pPr>
+        <w:pStyle w:val="PargrafodaLista"/>
+        <w:numPr>
+          <w:ilvl w:val="2"/>
+          <w:numId w:val="1"/>
+        </w:numPr>
+        <w:jc w:val="both"/>
+        <w:rPr>
+          <w:rFonts w:ascii="Times New Roman" w:hAnsi="Times New Roman" w:cs="Times New Roman"/>
+          <w:sz w:val="28"/>
+          <w:szCs w:val="28"/>
+        </w:rPr>
+      </w:pPr>
+      <w:r>
+        <w:rPr>
+          <w:rFonts w:ascii="Times New Roman" w:hAnsi="Times New Roman" w:cs="Times New Roman"/>
+          <w:sz w:val="28"/>
+          <w:szCs w:val="28"/>
+        </w:rPr>
+        <w:t>Indicar criadores de conteúdos</w:t>
+      </w:r>
+    </w:p>
+    <w:p>
+      <w:pPr>
+        <w:pStyle w:val="PargrafodaLista"/>
+        <w:numPr>
+          <w:ilvl w:val="2"/>
+          <w:numId w:val="1"/>
+        </w:numPr>
+        <w:jc w:val="both"/>
+        <w:rPr>
+          <w:rFonts w:ascii="Times New Roman" w:hAnsi="Times New Roman" w:cs="Times New Roman"/>
+          <w:sz w:val="28"/>
+          <w:szCs w:val="28"/>
+        </w:rPr>
+      </w:pPr>
+      <w:r>
+        <w:rPr>
+          <w:rFonts w:ascii="Times New Roman" w:hAnsi="Times New Roman" w:cs="Times New Roman"/>
+          <w:sz w:val="28"/>
+          <w:szCs w:val="28"/>
+        </w:rPr>
+        <w:t xml:space="preserve">“Linkar” Botões com seus links de </w:t>
+      </w:r>
+      <w:proofErr w:type="spellStart"/>
+      <w:r>
+        <w:rPr>
+          <w:rFonts w:ascii="Times New Roman" w:hAnsi="Times New Roman" w:cs="Times New Roman"/>
+          <w:sz w:val="28"/>
+          <w:szCs w:val="28"/>
+        </w:rPr>
+        <w:t>youtube</w:t>
+      </w:r>
+      <w:proofErr w:type="spellEnd"/>
+      <w:r>
+        <w:rPr>
+          <w:rFonts w:ascii="Times New Roman" w:hAnsi="Times New Roman" w:cs="Times New Roman"/>
+          <w:sz w:val="28"/>
+          <w:szCs w:val="28"/>
+        </w:rPr>
+        <w:t xml:space="preserve"> e </w:t>
+      </w:r>
+      <w:proofErr w:type="spellStart"/>
+      <w:r>
+        <w:rPr>
+          <w:rFonts w:ascii="Times New Roman" w:hAnsi="Times New Roman" w:cs="Times New Roman"/>
+          <w:sz w:val="28"/>
+          <w:szCs w:val="28"/>
+        </w:rPr>
+        <w:t>twitch</w:t>
+      </w:r>
+      <w:proofErr w:type="spellEnd"/>
     </w:p>
     <w:p>
       <w:pPr>
@@ -561,15 +827,15 @@
         <w:jc w:val="both"/>
         <w:rPr>
           <w:rFonts w:ascii="Times New Roman" w:hAnsi="Times New Roman" w:cs="Times New Roman"/>
-          <w:sz w:val="24"/>
-          <w:szCs w:val="24"/>
-        </w:rPr>
-      </w:pPr>
-      <w:r>
-        <w:rPr>
-          <w:rFonts w:ascii="Times New Roman" w:hAnsi="Times New Roman" w:cs="Times New Roman"/>
-          <w:sz w:val="24"/>
-          <w:szCs w:val="24"/>
+          <w:sz w:val="28"/>
+          <w:szCs w:val="28"/>
+        </w:rPr>
+      </w:pPr>
+      <w:r>
+        <w:rPr>
+          <w:rFonts w:ascii="Times New Roman" w:hAnsi="Times New Roman" w:cs="Times New Roman"/>
+          <w:sz w:val="28"/>
+          <w:szCs w:val="28"/>
         </w:rPr>
         <w:t>Adicionar imagens nas páginas de jogadores</w:t>
       </w:r>
@@ -584,17 +850,17 @@
         <w:jc w:val="both"/>
         <w:rPr>
           <w:rFonts w:ascii="Times New Roman" w:hAnsi="Times New Roman" w:cs="Times New Roman"/>
-          <w:sz w:val="24"/>
-          <w:szCs w:val="24"/>
-        </w:rPr>
-      </w:pPr>
-      <w:r>
-        <w:rPr>
-          <w:rFonts w:ascii="Times New Roman" w:hAnsi="Times New Roman" w:cs="Times New Roman"/>
-          <w:sz w:val="24"/>
-          <w:szCs w:val="24"/>
-        </w:rPr>
-        <w:t>Formulário para receber as melhores partidas</w:t>
+          <w:sz w:val="28"/>
+          <w:szCs w:val="28"/>
+        </w:rPr>
+      </w:pPr>
+      <w:r>
+        <w:rPr>
+          <w:rFonts w:ascii="Times New Roman" w:hAnsi="Times New Roman" w:cs="Times New Roman"/>
+          <w:sz w:val="28"/>
+          <w:szCs w:val="28"/>
+        </w:rPr>
+        <w:t>Quiz para receber respostas de usuários</w:t>
       </w:r>
     </w:p>
     <w:p>
@@ -607,15 +873,15 @@
         <w:jc w:val="both"/>
         <w:rPr>
           <w:rFonts w:ascii="Times New Roman" w:hAnsi="Times New Roman" w:cs="Times New Roman"/>
-          <w:sz w:val="24"/>
-          <w:szCs w:val="24"/>
-        </w:rPr>
-      </w:pPr>
-      <w:r>
-        <w:rPr>
-          <w:rFonts w:ascii="Times New Roman" w:hAnsi="Times New Roman" w:cs="Times New Roman"/>
-          <w:sz w:val="24"/>
-          <w:szCs w:val="24"/>
+          <w:sz w:val="28"/>
+          <w:szCs w:val="28"/>
+        </w:rPr>
+      </w:pPr>
+      <w:r>
+        <w:rPr>
+          <w:rFonts w:ascii="Times New Roman" w:hAnsi="Times New Roman" w:cs="Times New Roman"/>
+          <w:sz w:val="28"/>
+          <w:szCs w:val="28"/>
         </w:rPr>
         <w:t>Desenvolver script SQL de tabelas e modelagem lógica do site</w:t>
       </w:r>
@@ -630,15 +896,15 @@
         <w:jc w:val="both"/>
         <w:rPr>
           <w:rFonts w:ascii="Times New Roman" w:hAnsi="Times New Roman" w:cs="Times New Roman"/>
-          <w:sz w:val="24"/>
-          <w:szCs w:val="24"/>
-        </w:rPr>
-      </w:pPr>
-      <w:r>
-        <w:rPr>
-          <w:rFonts w:ascii="Times New Roman" w:hAnsi="Times New Roman" w:cs="Times New Roman"/>
-          <w:sz w:val="24"/>
-          <w:szCs w:val="24"/>
+          <w:sz w:val="28"/>
+          <w:szCs w:val="28"/>
+        </w:rPr>
+      </w:pPr>
+      <w:r>
+        <w:rPr>
+          <w:rFonts w:ascii="Times New Roman" w:hAnsi="Times New Roman" w:cs="Times New Roman"/>
+          <w:sz w:val="28"/>
+          <w:szCs w:val="28"/>
         </w:rPr>
         <w:t xml:space="preserve">Utilizar API </w:t>
       </w:r>
@@ -646,8 +912,8 @@
       <w:r>
         <w:rPr>
           <w:rFonts w:ascii="Times New Roman" w:hAnsi="Times New Roman" w:cs="Times New Roman"/>
-          <w:sz w:val="24"/>
-          <w:szCs w:val="24"/>
+          <w:sz w:val="28"/>
+          <w:szCs w:val="28"/>
         </w:rPr>
         <w:t>NodeJS</w:t>
       </w:r>
@@ -655,8 +921,8 @@
       <w:r>
         <w:rPr>
           <w:rFonts w:ascii="Times New Roman" w:hAnsi="Times New Roman" w:cs="Times New Roman"/>
-          <w:sz w:val="24"/>
-          <w:szCs w:val="24"/>
+          <w:sz w:val="28"/>
+          <w:szCs w:val="28"/>
         </w:rPr>
         <w:t xml:space="preserve"> para validação de formulários em JS</w:t>
       </w:r>
@@ -671,17 +937,58 @@
         <w:jc w:val="both"/>
         <w:rPr>
           <w:rFonts w:ascii="Times New Roman" w:hAnsi="Times New Roman" w:cs="Times New Roman"/>
-          <w:sz w:val="24"/>
-          <w:szCs w:val="24"/>
-        </w:rPr>
-      </w:pPr>
-      <w:r>
-        <w:rPr>
-          <w:rFonts w:ascii="Times New Roman" w:hAnsi="Times New Roman" w:cs="Times New Roman"/>
-          <w:sz w:val="24"/>
-          <w:szCs w:val="24"/>
-        </w:rPr>
-        <w:t>Desenvolver métrica para os dados coletados</w:t>
+          <w:sz w:val="28"/>
+          <w:szCs w:val="28"/>
+        </w:rPr>
+      </w:pPr>
+      <w:r>
+        <w:rPr>
+          <w:rFonts w:ascii="Times New Roman" w:hAnsi="Times New Roman" w:cs="Times New Roman"/>
+          <w:sz w:val="28"/>
+          <w:szCs w:val="28"/>
+        </w:rPr>
+        <w:t>Desenvolver métrica para os dados coletado</w:t>
+      </w:r>
+    </w:p>
+    <w:p>
+      <w:pPr>
+        <w:pStyle w:val="PargrafodaLista"/>
+        <w:numPr>
+          <w:ilvl w:val="0"/>
+          <w:numId w:val="1"/>
+        </w:numPr>
+        <w:jc w:val="both"/>
+        <w:rPr>
+          <w:rFonts w:ascii="Times New Roman" w:hAnsi="Times New Roman" w:cs="Times New Roman"/>
+          <w:sz w:val="28"/>
+          <w:szCs w:val="28"/>
+        </w:rPr>
+      </w:pPr>
+      <w:r>
+        <w:rPr>
+          <w:rFonts w:ascii="Times New Roman" w:hAnsi="Times New Roman" w:cs="Times New Roman"/>
+          <w:sz w:val="28"/>
+          <w:szCs w:val="28"/>
+        </w:rPr>
+        <w:t xml:space="preserve">(Desejável) Integrar biblioteca ChessBoard.JS e </w:t>
+      </w:r>
+      <w:proofErr w:type="spellStart"/>
+      <w:r>
+        <w:rPr>
+          <w:rFonts w:ascii="Times New Roman" w:hAnsi="Times New Roman" w:cs="Times New Roman"/>
+          <w:sz w:val="28"/>
+          <w:szCs w:val="28"/>
+        </w:rPr>
+        <w:t>Chess.Js</w:t>
+      </w:r>
+      <w:proofErr w:type="spellEnd"/>
+      <w:r>
+        <w:rPr>
+          <w:rFonts w:ascii="Times New Roman" w:hAnsi="Times New Roman" w:cs="Times New Roman"/>
+          <w:sz w:val="28"/>
+          <w:szCs w:val="28"/>
+        </w:rPr>
+        <w:t xml:space="preserve"> no projeto</w:t>
       </w:r>
     </w:p>
     <w:p>
@@ -752,7 +1059,7 @@
 </file>
 
 <file path=word/numbering.xml><?xml version="1.0" encoding="utf-8"?>
-<w:numbering xmlns:wpc="http://schemas.microsoft.com/office/word/2010/wordprocessingCanvas" xmlns:cx="http://schemas.microsoft.com/office/drawing/2014/chartex" xmlns:mc="http://schemas.openxmlformats.org/markup-compatibility/2006" xmlns:o="urn:schemas-microsoft-com:office:office" xmlns:r="http://schemas.openxmlformats.org/officeDocument/2006/relationships" xmlns:m="http://schemas.openxmlformats.org/officeDocument/2006/math" xmlns:v="urn:schemas-microsoft-com:vml" xmlns:wp14="http://schemas.microsoft.com/office/word/2010/wordprocessingDrawing" xmlns:wp="http://schemas.openxmlformats.org/drawingml/2006/wordprocessingDrawing" xmlns:w10="urn:schemas-microsoft-com:office:word" xmlns:w="http://schemas.openxmlformats.org/wordprocessingml/2006/main" xmlns:w14="http://schemas.microsoft.com/office/word/2010/wordml" xmlns:w15="http://schemas.microsoft.com/office/word/2012/wordml" xmlns:w16se="http://schemas.microsoft.com/office/word/2015/wordml/symex" xmlns:wpg="http://schemas.microsoft.com/office/word/2010/wordprocessingGroup" xmlns:wpi="http://schemas.microsoft.com/office/word/2010/wordprocessingInk" xmlns:wne="http://schemas.microsoft.com/office/word/2006/wordml" xmlns:wps="http://schemas.microsoft.com/office/word/2010/wordprocessingShape" mc:Ignorable="w14 w15 w16se wp14">
+<w:numbering xmlns:wpc="http://schemas.microsoft.com/office/word/2010/wordprocessingCanvas" xmlns:cx="http://schemas.microsoft.com/office/drawing/2014/chartex" xmlns:cx1="http://schemas.microsoft.com/office/drawing/2015/9/8/chartex" xmlns:cx2="http://schemas.microsoft.com/office/drawing/2015/10/21/chartex" xmlns:cx3="http://schemas.microsoft.com/office/drawing/2016/5/9/chartex" xmlns:cx4="http://schemas.microsoft.com/office/drawing/2016/5/10/chartex" xmlns:cx5="http://schemas.microsoft.com/office/drawing/2016/5/11/chartex" xmlns:cx6="http://schemas.microsoft.com/office/drawing/2016/5/12/chartex" xmlns:cx7="http://schemas.microsoft.com/office/drawing/2016/5/13/chartex" xmlns:cx8="http://schemas.microsoft.com/office/drawing/2016/5/14/chartex" xmlns:mc="http://schemas.openxmlformats.org/markup-compatibility/2006" xmlns:aink="http://schemas.microsoft.com/office/drawing/2016/ink" xmlns:am3d="http://schemas.microsoft.com/office/drawing/2017/model3d" xmlns:o="urn:schemas-microsoft-com:office:office" xmlns:oel="http://schemas.microsoft.com/office/2019/extlst" xmlns:r="http://schemas.openxmlformats.org/officeDocument/2006/relationships" xmlns:m="http://schemas.openxmlformats.org/officeDocument/2006/math" xmlns:v="urn:schemas-microsoft-com:vml" xmlns:wp14="http://schemas.microsoft.com/office/word/2010/wordprocessingDrawing" xmlns:wp="http://schemas.openxmlformats.org/drawingml/2006/wordprocessingDrawing" xmlns:w10="urn:schemas-microsoft-com:office:word" xmlns:w="http://schemas.openxmlformats.org/wordprocessingml/2006/main" xmlns:w14="http://schemas.microsoft.com/office/word/2010/wordml" xmlns:w15="http://schemas.microsoft.com/office/word/2012/wordml" xmlns:w16cex="http://schemas.microsoft.com/office/word/2018/wordml/cex" xmlns:w16cid="http://schemas.microsoft.com/office/word/2016/wordml/cid" xmlns:w16="http://schemas.microsoft.com/office/word/2018/wordml" xmlns:w16sdtdh="http://schemas.microsoft.com/office/word/2020/wordml/sdtdatahash" xmlns:w16se="http://schemas.microsoft.com/office/word/2015/wordml/symex" xmlns:wpg="http://schemas.microsoft.com/office/word/2010/wordprocessingGroup" xmlns:wpi="http://schemas.microsoft.com/office/word/2010/wordprocessingInk" xmlns:wne="http://schemas.microsoft.com/office/word/2006/wordml" xmlns:wps="http://schemas.microsoft.com/office/word/2010/wordprocessingShape" mc:Ignorable="w14 w15 w16se w16cid w16 w16cex w16sdtdh wp14">
   <w:abstractNum w:abstractNumId="0" w15:restartNumberingAfterBreak="0">
     <w:nsid w:val="058F79B6"/>
     <w:multiLevelType w:val="hybridMultilevel"/>
@@ -781,7 +1088,7 @@
         <w:rFonts w:ascii="Courier New" w:hAnsi="Courier New" w:cs="Courier New" w:hint="default"/>
       </w:rPr>
     </w:lvl>
-    <w:lvl w:ilvl="2" w:tplc="04160005" w:tentative="1">
+    <w:lvl w:ilvl="2" w:tplc="04160005">
       <w:start w:val="1"/>
       <w:numFmt w:val="bullet"/>
       <w:lvlText w:val=""/>
@@ -866,14 +1173,14 @@
       </w:rPr>
     </w:lvl>
   </w:abstractNum>
-  <w:num w:numId="1">
+  <w:num w:numId="1" w16cid:durableId="98836759">
     <w:abstractNumId w:val="0"/>
   </w:num>
 </w:numbering>
 </file>
 
 <file path=word/styles.xml><?xml version="1.0" encoding="utf-8"?>
-<w:styles xmlns:mc="http://schemas.openxmlformats.org/markup-compatibility/2006" xmlns:r="http://schemas.openxmlformats.org/officeDocument/2006/relationships" xmlns:w="http://schemas.openxmlformats.org/wordprocessingml/2006/main" xmlns:w14="http://schemas.microsoft.com/office/word/2010/wordml" xmlns:w15="http://schemas.microsoft.com/office/word/2012/wordml" xmlns:w16se="http://schemas.microsoft.com/office/word/2015/wordml/symex" mc:Ignorable="w14 w15 w16se">
+<w:styles xmlns:mc="http://schemas.openxmlformats.org/markup-compatibility/2006" xmlns:r="http://schemas.openxmlformats.org/officeDocument/2006/relationships" xmlns:w="http://schemas.openxmlformats.org/wordprocessingml/2006/main" xmlns:w14="http://schemas.microsoft.com/office/word/2010/wordml" xmlns:w15="http://schemas.microsoft.com/office/word/2012/wordml" xmlns:w16cex="http://schemas.microsoft.com/office/word/2018/wordml/cex" xmlns:w16cid="http://schemas.microsoft.com/office/word/2016/wordml/cid" xmlns:w16="http://schemas.microsoft.com/office/word/2018/wordml" xmlns:w16sdtdh="http://schemas.microsoft.com/office/word/2020/wordml/sdtdatahash" xmlns:w16se="http://schemas.microsoft.com/office/word/2015/wordml/symex" mc:Ignorable="w14 w15 w16se w16cid w16 w16cex w16sdtdh">
   <w:docDefaults>
     <w:rPrDefault>
       <w:rPr>
@@ -889,7 +1196,7 @@
       </w:pPr>
     </w:pPrDefault>
   </w:docDefaults>
-  <w:latentStyles w:defLockedState="0" w:defUIPriority="99" w:defSemiHidden="0" w:defUnhideWhenUsed="0" w:defQFormat="0" w:count="371">
+  <w:latentStyles w:defLockedState="0" w:defUIPriority="99" w:defSemiHidden="0" w:defUnhideWhenUsed="0" w:defQFormat="0" w:count="376">
     <w:lsdException w:name="Normal" w:uiPriority="0" w:qFormat="1"/>
     <w:lsdException w:name="heading 1" w:uiPriority="9" w:qFormat="1"/>
     <w:lsdException w:name="heading 2" w:semiHidden="1" w:uiPriority="9" w:unhideWhenUsed="1" w:qFormat="1"/>
@@ -1261,6 +1568,11 @@
     <w:lsdException w:name="List Table 5 Dark Accent 6" w:uiPriority="50"/>
     <w:lsdException w:name="List Table 6 Colorful Accent 6" w:uiPriority="51"/>
     <w:lsdException w:name="List Table 7 Colorful Accent 6" w:uiPriority="52"/>
+    <w:lsdException w:name="Mention" w:semiHidden="1" w:unhideWhenUsed="1"/>
+    <w:lsdException w:name="Smart Hyperlink" w:semiHidden="1" w:unhideWhenUsed="1"/>
+    <w:lsdException w:name="Hashtag" w:semiHidden="1" w:unhideWhenUsed="1"/>
+    <w:lsdException w:name="Unresolved Mention" w:semiHidden="1" w:unhideWhenUsed="1"/>
+    <w:lsdException w:name="Smart Link" w:semiHidden="1" w:unhideWhenUsed="1"/>
   </w:latentStyles>
   <w:style w:type="paragraph" w:default="1" w:styleId="Normal">
     <w:name w:val="Normal"/>

</xml_diff>